<commit_message>
Got player moving, stars updated, more stars that are colored, and rotate for sparkle effect. Made a fix to Model3D. Added features to EntityManager.
</commit_message>
<xml_diff>
--- a/Project raylib Game Jam 23 GDD.docx
+++ b/Project raylib Game Jam 23 GDD.docx
@@ -16,7 +16,23 @@
           <w:sz w:val="32"/>
           <w:szCs w:val="32"/>
         </w:rPr>
-        <w:t>Survive space where aliens want nothing but to see your destruction.</w:t>
+        <w:t>Survive</w:t>
+      </w:r>
+      <w:r>
+        <w:rPr>
+          <w:rFonts w:ascii="Amiga Topaz" w:hAnsi="Amiga Topaz" w:cs="Amiga Topaz"/>
+          <w:sz w:val="32"/>
+          <w:szCs w:val="32"/>
+        </w:rPr>
+        <w:t xml:space="preserve"> in</w:t>
+      </w:r>
+      <w:r>
+        <w:rPr>
+          <w:rFonts w:ascii="Amiga Topaz" w:hAnsi="Amiga Topaz" w:cs="Amiga Topaz"/>
+          <w:sz w:val="32"/>
+          <w:szCs w:val="32"/>
+        </w:rPr>
+        <w:t xml:space="preserve"> space where aliens want nothing but to see your destruction.</w:t>
       </w:r>
     </w:p>
     <w:p>
@@ -381,25 +397,7 @@
           <w:sz w:val="32"/>
           <w:szCs w:val="32"/>
         </w:rPr>
-        <w:t xml:space="preserve"> arcade look. Audio will sound like </w:t>
-      </w:r>
-      <w:r>
-        <w:rPr>
-          <w:rFonts w:ascii="Amiga Topaz" w:hAnsi="Amiga Topaz" w:cs="Amiga Topaz"/>
-          <w:color w:val="000000"/>
-          <w:sz w:val="32"/>
-          <w:szCs w:val="32"/>
-        </w:rPr>
-        <w:t>16-bit</w:t>
-      </w:r>
-      <w:r>
-        <w:rPr>
-          <w:rFonts w:ascii="Amiga Topaz" w:hAnsi="Amiga Topaz" w:cs="Amiga Topaz"/>
-          <w:color w:val="000000"/>
-          <w:sz w:val="32"/>
-          <w:szCs w:val="32"/>
-        </w:rPr>
-        <w:t xml:space="preserve"> sound effects. Music should sound like it was made using an Amiga Mod style.</w:t>
+        <w:t xml:space="preserve"> arcade look. Audio will sound like 16-bit sound effects. Music should sound like it was made using an Amiga Mod style.</w:t>
       </w:r>
     </w:p>
     <w:p>

</xml_diff>